<commit_message>
EOG Storing different offset amplitudes
But no baseline correction.

Signed-off-by: John Maunsell <maunsell@uchicago.edu>
</commit_message>
<xml_diff>
--- a/EOG/Notes.docx
+++ b/EOG/Notes.docx
@@ -9,100 +9,210 @@
         </w:tabs>
       </w:pPr>
       <w:r>
-        <w:t>Visual Stimulation</w:t>
-      </w:r>
-    </w:p>
-    <w:p>
-      <w:pPr>
-        <w:tabs>
-          <w:tab w:val="left" w:pos="180"/>
-        </w:tabs>
-      </w:pPr>
-      <w:r>
-        <w:tab/>
-        <w:t>Might want to use a long, thin horizontal window</w:t>
-      </w:r>
-    </w:p>
-    <w:p>
-      <w:pPr>
-        <w:tabs>
-          <w:tab w:val="left" w:pos="180"/>
-        </w:tabs>
-      </w:pPr>
-      <w:r>
-        <w:tab/>
-        <w:t>Start with fixatio</w:t>
-      </w:r>
-      <w:r>
-        <w:t>n in the center of the screen</w:t>
-      </w:r>
-    </w:p>
-    <w:p>
-      <w:pPr>
-        <w:tabs>
-          <w:tab w:val="left" w:pos="180"/>
-        </w:tabs>
-      </w:pPr>
-      <w:r>
-        <w:tab/>
-      </w:r>
-      <w:r>
-        <w:tab/>
-      </w:r>
-      <w:r>
-        <w:t>From this position, a maximum of +-4 can be achieved.</w:t>
-      </w:r>
-    </w:p>
-    <w:p>
-      <w:pPr>
-        <w:tabs>
-          <w:tab w:val="left" w:pos="180"/>
-        </w:tabs>
-      </w:pPr>
-      <w:r>
-        <w:tab/>
-      </w:r>
-      <w:r>
-        <w:tab/>
-        <w:t>Do blocks of 4 (1:4) selecting amplitudes in random order</w:t>
-      </w:r>
-    </w:p>
-    <w:p>
-      <w:r>
-        <w:tab/>
-      </w:r>
-      <w:r>
-        <w:tab/>
-        <w:t>Ignore the sign of the amplitudes, so it can effectively be used to keep centered</w:t>
-      </w:r>
-    </w:p>
-    <w:p>
-      <w:r>
-        <w:tab/>
-        <w:t>Stop when subject hits the stop key</w:t>
-      </w:r>
-    </w:p>
-    <w:p/>
-    <w:p>
-      <w:r>
-        <w:t>Data collection on each trial</w:t>
-      </w:r>
-    </w:p>
-    <w:p>
-      <w:r>
-        <w:tab/>
-        <w:t>Start streaming (or catch on-going stream)</w:t>
-      </w:r>
-    </w:p>
-    <w:p>
-      <w:r>
-        <w:tab/>
-      </w:r>
-      <w:r>
-        <w:t>Save all data to limit</w:t>
+        <w:t>Things to do:</w:t>
+      </w:r>
+    </w:p>
+    <w:p>
+      <w:pPr>
+        <w:tabs>
+          <w:tab w:val="left" w:pos="180"/>
+        </w:tabs>
+      </w:pPr>
+      <w:r>
+        <w:tab/>
+        <w:t>Trial selection: Need to have 4 different amplitudes (sign agnostic)</w:t>
+      </w:r>
+    </w:p>
+    <w:p>
+      <w:pPr>
+        <w:tabs>
+          <w:tab w:val="left" w:pos="180"/>
+        </w:tabs>
+      </w:pPr>
+      <w:r>
+        <w:tab/>
+      </w:r>
+      <w:r>
+        <w:tab/>
+        <w:t>Need to store separately</w:t>
+      </w:r>
+    </w:p>
+    <w:p>
+      <w:pPr>
+        <w:tabs>
+          <w:tab w:val="left" w:pos="180"/>
+        </w:tabs>
+      </w:pPr>
+      <w:r>
+        <w:tab/>
+      </w:r>
+      <w:r>
+        <w:tab/>
+        <w:t xml:space="preserve">Need to align on </w:t>
+      </w:r>
+      <w:r>
+        <w:t>prestim interval before averaging</w:t>
       </w:r>
       <w:bookmarkStart w:id="0" w:name="_GoBack"/>
       <w:bookmarkEnd w:id="0"/>
+    </w:p>
+    <w:p>
+      <w:pPr>
+        <w:tabs>
+          <w:tab w:val="left" w:pos="180"/>
+        </w:tabs>
+      </w:pPr>
+      <w:r>
+        <w:tab/>
+        <w:t>GUI: Plot of different averages</w:t>
+      </w:r>
+    </w:p>
+    <w:p>
+      <w:pPr>
+        <w:tabs>
+          <w:tab w:val="left" w:pos="180"/>
+        </w:tabs>
+      </w:pPr>
+      <w:r>
+        <w:tab/>
+        <w:t>Fake monkey: need to make eye movement of different amounts</w:t>
+      </w:r>
+    </w:p>
+    <w:p>
+      <w:pPr>
+        <w:tabs>
+          <w:tab w:val="left" w:pos="180"/>
+        </w:tabs>
+      </w:pPr>
+      <w:r>
+        <w:tab/>
+        <w:t>GUI: Need a main sequence plot</w:t>
+      </w:r>
+    </w:p>
+    <w:p>
+      <w:pPr>
+        <w:tabs>
+          <w:tab w:val="left" w:pos="180"/>
+        </w:tabs>
+      </w:pPr>
+      <w:r>
+        <w:tab/>
+        <w:t>Visual stimulus: Need to incorporate visual stimulus (horizontal strip)</w:t>
+      </w:r>
+    </w:p>
+    <w:p>
+      <w:pPr>
+        <w:tabs>
+          <w:tab w:val="left" w:pos="180"/>
+        </w:tabs>
+      </w:pPr>
+    </w:p>
+    <w:p>
+      <w:pPr>
+        <w:tabs>
+          <w:tab w:val="left" w:pos="180"/>
+        </w:tabs>
+      </w:pPr>
+    </w:p>
+    <w:p>
+      <w:pPr>
+        <w:tabs>
+          <w:tab w:val="left" w:pos="180"/>
+        </w:tabs>
+      </w:pPr>
+      <w:r>
+        <w:t>Visual Stimulation</w:t>
+      </w:r>
+    </w:p>
+    <w:p>
+      <w:pPr>
+        <w:tabs>
+          <w:tab w:val="left" w:pos="180"/>
+        </w:tabs>
+      </w:pPr>
+      <w:r>
+        <w:tab/>
+        <w:t>Might want to use a long, thin horizontal window</w:t>
+      </w:r>
+    </w:p>
+    <w:p>
+      <w:pPr>
+        <w:tabs>
+          <w:tab w:val="left" w:pos="180"/>
+        </w:tabs>
+      </w:pPr>
+      <w:r>
+        <w:tab/>
+        <w:t>Start with fixatio</w:t>
+      </w:r>
+      <w:r>
+        <w:t>n in the center of the screen</w:t>
+      </w:r>
+    </w:p>
+    <w:p>
+      <w:pPr>
+        <w:tabs>
+          <w:tab w:val="left" w:pos="180"/>
+        </w:tabs>
+      </w:pPr>
+      <w:r>
+        <w:tab/>
+      </w:r>
+      <w:r>
+        <w:tab/>
+      </w:r>
+      <w:r>
+        <w:t>From this position, a maximum of +-4 can be achieved.</w:t>
+      </w:r>
+    </w:p>
+    <w:p>
+      <w:pPr>
+        <w:tabs>
+          <w:tab w:val="left" w:pos="180"/>
+        </w:tabs>
+      </w:pPr>
+      <w:r>
+        <w:tab/>
+      </w:r>
+      <w:r>
+        <w:tab/>
+        <w:t>Do blocks of 4 (1:4) selecting amplitudes in random order</w:t>
+      </w:r>
+    </w:p>
+    <w:p>
+      <w:r>
+        <w:tab/>
+      </w:r>
+      <w:r>
+        <w:tab/>
+        <w:t>Ignore the sign of the amplitudes, so it can effectively be used to keep centered</w:t>
+      </w:r>
+    </w:p>
+    <w:p>
+      <w:r>
+        <w:tab/>
+        <w:t>Stop when subject hits the stop key</w:t>
+      </w:r>
+    </w:p>
+    <w:p/>
+    <w:p>
+      <w:r>
+        <w:t>Data collection on each trial</w:t>
+      </w:r>
+    </w:p>
+    <w:p>
+      <w:r>
+        <w:tab/>
+        <w:t>Start streaming (or catch on-going stream)</w:t>
+      </w:r>
+    </w:p>
+    <w:p>
+      <w:r>
+        <w:tab/>
+      </w:r>
+      <w:r>
+        <w:t>Save all data to limit</w:t>
+      </w:r>
     </w:p>
     <w:p>
       <w:r>
@@ -139,12 +249,8 @@
     <w:p>
       <w:r>
         <w:tab/>
-      </w:r>
-      <w:proofErr w:type="spellStart"/>
-      <w:r>
         <w:t>StartTrial</w:t>
       </w:r>
-      <w:proofErr w:type="spellEnd"/>
     </w:p>
     <w:p>
       <w:r>
@@ -170,32 +276,23 @@
       </w:r>
       <w:r>
         <w:tab/>
-        <w:t xml:space="preserve">Queue </w:t>
-      </w:r>
-      <w:proofErr w:type="spellStart"/>
-      <w:r>
+        <w:t>Queue StimOn</w:t>
+      </w:r>
+    </w:p>
+    <w:p>
+      <w:r>
+        <w:tab/>
+      </w:r>
+      <w:r>
+        <w:tab/>
+        <w:t>Causes data collection to start</w:t>
+      </w:r>
+    </w:p>
+    <w:p>
+      <w:r>
+        <w:tab/>
         <w:t>StimOn</w:t>
       </w:r>
-      <w:proofErr w:type="spellEnd"/>
-    </w:p>
-    <w:p>
-      <w:r>
-        <w:tab/>
-      </w:r>
-      <w:r>
-        <w:tab/>
-        <w:t>Causes data collection to start</w:t>
-      </w:r>
-    </w:p>
-    <w:p>
-      <w:r>
-        <w:tab/>
-      </w:r>
-      <w:proofErr w:type="spellStart"/>
-      <w:r>
-        <w:t>StimOn</w:t>
-      </w:r>
-      <w:proofErr w:type="spellEnd"/>
     </w:p>
     <w:p>
       <w:r>
@@ -260,11 +357,9 @@
       <w:r>
         <w:t xml:space="preserve">ueue a </w:t>
       </w:r>
-      <w:proofErr w:type="spellStart"/>
       <w:r>
         <w:t>saccadeTrigger</w:t>
       </w:r>
-      <w:proofErr w:type="spellEnd"/>
       <w:r>
         <w:t xml:space="preserve"> timer with an appropriate delay</w:t>
       </w:r>
@@ -282,46 +377,31 @@
       <w:r>
         <w:t xml:space="preserve">On </w:t>
       </w:r>
-      <w:proofErr w:type="spellStart"/>
-      <w:r>
-        <w:t>saccadeTriggered</w:t>
-      </w:r>
-      <w:proofErr w:type="spellEnd"/>
-      <w:r>
-        <w:t>, monitor for peak</w:t>
+      <w:r>
+        <w:t>saccadeTriggered, monitor for peak</w:t>
       </w:r>
     </w:p>
     <w:p>
       <w:pPr>
         <w:ind w:left="360"/>
       </w:pPr>
-      <w:proofErr w:type="spellStart"/>
       <w:r>
         <w:t>PeakObserved</w:t>
       </w:r>
-      <w:proofErr w:type="spellEnd"/>
-    </w:p>
-    <w:p>
-      <w:r>
-        <w:tab/>
-      </w:r>
-      <w:r>
-        <w:tab/>
-      </w:r>
-      <w:r>
-        <w:tab/>
-      </w:r>
-      <w:r>
-        <w:tab/>
-        <w:t xml:space="preserve">Once a peak is detected, </w:t>
-      </w:r>
-      <w:proofErr w:type="spellStart"/>
-      <w:r>
-        <w:t>dataCollection</w:t>
-      </w:r>
-      <w:proofErr w:type="spellEnd"/>
-      <w:r>
-        <w:t xml:space="preserve"> does the trimming and finish up</w:t>
+    </w:p>
+    <w:p>
+      <w:r>
+        <w:tab/>
+      </w:r>
+      <w:r>
+        <w:tab/>
+      </w:r>
+      <w:r>
+        <w:tab/>
+      </w:r>
+      <w:r>
+        <w:tab/>
+        <w:t>Once a peak is detected, dataCollection does the trimming and finish up</w:t>
       </w:r>
     </w:p>
     <w:p>
@@ -329,6 +409,7 @@
         <w:ind w:left="540" w:firstLine="180"/>
       </w:pPr>
       <w:r>
+        <w:lastRenderedPageBreak/>
         <w:t>Trim and process data appropriate when peak is observed</w:t>
       </w:r>
     </w:p>
@@ -346,14 +427,7 @@
       </w:r>
       <w:r>
         <w:tab/>
-      </w:r>
-      <w:proofErr w:type="spellStart"/>
-      <w:r>
-        <w:t>TimeLimit</w:t>
-      </w:r>
-      <w:proofErr w:type="spellEnd"/>
-      <w:r>
-        <w:t xml:space="preserve"> with no peak observed:</w:t>
+        <w:t>TimeLimit with no peak observed:</w:t>
       </w:r>
     </w:p>
     <w:p>
@@ -375,12 +449,8 @@
     <w:p>
       <w:r>
         <w:tab/>
-      </w:r>
-      <w:proofErr w:type="spellStart"/>
-      <w:r>
         <w:t>DataPlot</w:t>
       </w:r>
-      <w:proofErr w:type="spellEnd"/>
     </w:p>
     <w:p>
       <w:r>
@@ -435,7 +505,6 @@
     </w:p>
     <w:p>
       <w:r>
-        <w:lastRenderedPageBreak/>
         <w:tab/>
       </w:r>
       <w:r>

</xml_diff>

<commit_message>
Saccade extraction now working and displaying
Signed-off-by: John Maunsell <maunsell@uchicago.edu>
</commit_message>
<xml_diff>
--- a/EOG/Notes.docx
+++ b/EOG/Notes.docx
@@ -20,7 +20,7 @@
       </w:pPr>
       <w:r>
         <w:tab/>
-        <w:t>Need to clip out average traces centered on peak velocity and aligned</w:t>
+        <w:t>GUI: Need a main sequence plot</w:t>
       </w:r>
     </w:p>
     <w:p>
@@ -31,7 +31,7 @@
       </w:pPr>
       <w:r>
         <w:tab/>
-        <w:t>GUI: Need a main sequence plot</w:t>
+        <w:t>Visual stimulus: Need to incorporate visual stimulus (horizontal strip)</w:t>
       </w:r>
     </w:p>
     <w:p>
@@ -40,10 +40,6 @@
           <w:tab w:val="left" w:pos="180"/>
         </w:tabs>
       </w:pPr>
-      <w:r>
-        <w:tab/>
-        <w:t>Visual stimulus: Need to incorporate visual stimulus (horizontal strip)</w:t>
-      </w:r>
     </w:p>
     <w:p>
       <w:pPr>
@@ -51,6 +47,9 @@
           <w:tab w:val="left" w:pos="180"/>
         </w:tabs>
       </w:pPr>
+      <w:r>
+        <w:t>Visual Stimulation</w:t>
+      </w:r>
     </w:p>
     <w:p>
       <w:pPr>
@@ -59,7 +58,8 @@
         </w:tabs>
       </w:pPr>
       <w:r>
-        <w:t>Visual Stimulation</w:t>
+        <w:tab/>
+        <w:t>Might want to use a long, thin horizontal window</w:t>
       </w:r>
     </w:p>
     <w:p>
@@ -70,60 +70,10 @@
       </w:pPr>
       <w:r>
         <w:tab/>
-        <w:t>Might want to use a long, thin horizontal window</w:t>
-      </w:r>
-    </w:p>
-    <w:p>
-      <w:pPr>
-        <w:tabs>
-          <w:tab w:val="left" w:pos="180"/>
-        </w:tabs>
-      </w:pPr>
-      <w:r>
-        <w:tab/>
         <w:t>Start with fixatio</w:t>
       </w:r>
       <w:r>
         <w:t>n in the center of the screen</w:t>
-      </w:r>
-    </w:p>
-    <w:p>
-      <w:pPr>
-        <w:tabs>
-          <w:tab w:val="left" w:pos="180"/>
-        </w:tabs>
-      </w:pPr>
-      <w:r>
-        <w:tab/>
-      </w:r>
-      <w:r>
-        <w:tab/>
-      </w:r>
-      <w:r>
-        <w:t>From this position, a maximum of +-4 can be achieved.</w:t>
-      </w:r>
-    </w:p>
-    <w:p>
-      <w:pPr>
-        <w:tabs>
-          <w:tab w:val="left" w:pos="180"/>
-        </w:tabs>
-      </w:pPr>
-      <w:r>
-        <w:tab/>
-      </w:r>
-      <w:r>
-        <w:tab/>
-        <w:t>Do blocks of 4 (1:4) selecting amplitudes in random order</w:t>
-      </w:r>
-    </w:p>
-    <w:p>
-      <w:r>
-        <w:tab/>
-      </w:r>
-      <w:r>
-        <w:tab/>
-        <w:t>Ignore the sign of the amplitudes, so it can effectively be used to keep centered</w:t>
       </w:r>
     </w:p>
     <w:p>

</xml_diff>

<commit_message>
EOG: Added visual stimulus
Nothing working, just init and close.

Signed-off-by: John Maunsell <maunsell@uchicago.edu>
</commit_message>
<xml_diff>
--- a/EOG/Notes.docx
+++ b/EOG/Notes.docx
@@ -22,6 +22,9 @@
         <w:tab/>
         <w:t>GUI: Need a main sequence plot</w:t>
       </w:r>
+      <w:r>
+        <w:t xml:space="preserve"> 3-12°</w:t>
+      </w:r>
     </w:p>
     <w:p>
       <w:pPr>
@@ -84,11 +87,193 @@
     </w:p>
     <w:p/>
     <w:p>
-      <w:r>
-        <w:tab/>
-      </w:r>
+      <w:pPr>
+        <w:pBdr>
+          <w:bottom w:val="single" w:sz="6" w:space="1" w:color="auto"/>
+        </w:pBdr>
+      </w:pPr>
       <w:bookmarkStart w:id="0" w:name="_GoBack"/>
       <w:bookmarkEnd w:id="0"/>
+    </w:p>
+    <w:p/>
+    <w:p>
+      <w:r>
+        <w:t xml:space="preserve">Read the Install Instruction to get information on adding Exodriver and UsbLib to the Macs. </w:t>
+      </w:r>
+    </w:p>
+    <w:p/>
+    <w:p>
+      <w:r>
+        <w:t>Because I am using an old version of Matlab(?), I had to do the following:</w:t>
+      </w:r>
+    </w:p>
+    <w:p/>
+    <w:p>
+      <w:r>
+        <w:t>In Matlab.app/bin/mexopt.sh</w:t>
+      </w:r>
+    </w:p>
+    <w:p/>
+    <w:p>
+      <w:r>
+        <w:t>Had to change calls to 10.7 to be more modern:</w:t>
+      </w:r>
+    </w:p>
+    <w:p/>
+    <w:p>
+      <w:r>
+        <w:t>From these:</w:t>
+      </w:r>
+    </w:p>
+    <w:p/>
+    <w:p>
+      <w:r>
+        <w:t>CC='</w:t>
+      </w:r>
+      <w:proofErr w:type="gramStart"/>
+      <w:r>
+        <w:t>xcrun  -</w:t>
+      </w:r>
+      <w:proofErr w:type="gramEnd"/>
+      <w:r>
+        <w:t>sdk macosx10.7  clang'</w:t>
+      </w:r>
+    </w:p>
+    <w:p>
+      <w:r>
+        <w:t>MW_SDK_TEMP="find `xcode-select -print-path` -name MacOSX10.7.sdk"</w:t>
+      </w:r>
+    </w:p>
+    <w:p>
+      <w:r>
+        <w:t>MACOSX_DEPLOYMENT_TARGET='10.7'</w:t>
+      </w:r>
+    </w:p>
+    <w:p>
+      <w:r>
+        <w:t>CXX='</w:t>
+      </w:r>
+      <w:proofErr w:type="gramStart"/>
+      <w:r>
+        <w:t>xcrun  -</w:t>
+      </w:r>
+      <w:proofErr w:type="gramEnd"/>
+      <w:r>
+        <w:t>sdk macosx10.7  clang++'</w:t>
+      </w:r>
+    </w:p>
+    <w:p/>
+    <w:p>
+      <w:r>
+        <w:t>To These:</w:t>
+      </w:r>
+    </w:p>
+    <w:p/>
+    <w:p>
+      <w:r>
+        <w:t>CC='</w:t>
+      </w:r>
+      <w:proofErr w:type="gramStart"/>
+      <w:r>
+        <w:t>xcrun  -</w:t>
+      </w:r>
+      <w:proofErr w:type="gramEnd"/>
+      <w:r>
+        <w:t>sdk macosx  clang'</w:t>
+      </w:r>
+    </w:p>
+    <w:p>
+      <w:r>
+        <w:t>MW_SDK_TEMP="find `xcode-select -print-path` -name MacOSX.sdk"</w:t>
+      </w:r>
+    </w:p>
+    <w:p>
+      <w:r>
+        <w:t>MACOSX_DEPLOYMENT_TARGET='10.12'</w:t>
+      </w:r>
+    </w:p>
+    <w:p>
+      <w:r>
+        <w:t>CXX='</w:t>
+      </w:r>
+      <w:proofErr w:type="gramStart"/>
+      <w:r>
+        <w:t>xcrun  -</w:t>
+      </w:r>
+      <w:proofErr w:type="gramEnd"/>
+      <w:r>
+        <w:t>sdk macosx clang++'</w:t>
+      </w:r>
+    </w:p>
+    <w:p/>
+    <w:p/>
+    <w:p>
+      <w:r>
+        <w:t>In Matlab.app/extern/include/tmwtypes.h</w:t>
+      </w:r>
+    </w:p>
+    <w:p/>
+    <w:p>
+      <w:r>
+        <w:t>had to change:</w:t>
+      </w:r>
+    </w:p>
+    <w:p/>
+    <w:p>
+      <w:r>
+        <w:t>#if defined(__STDC_UTF_16__) || (defined(_HAS_CHAR16_T_LANGUAGE_SUPPORT) &amp;&amp; _HAS_CHAR16_T_LANGUAGE_SUPPORT)</w:t>
+      </w:r>
+    </w:p>
+    <w:p>
+      <w:r>
+        <w:t>typedef char16_t CHAR16_T;</w:t>
+      </w:r>
+    </w:p>
+    <w:p>
+      <w:r>
+        <w:t>#elif defined(_MSC_VER)</w:t>
+      </w:r>
+    </w:p>
+    <w:p/>
+    <w:p>
+      <w:r>
+        <w:t>(near end), to read:</w:t>
+      </w:r>
+    </w:p>
+    <w:p/>
+    <w:p>
+      <w:r>
+        <w:t>#if defined(__STDC_UTF_16__) || (defined(_HAS_CHAR16_T_LANGUAGE_SUPPORT) &amp;&amp; _HAS_CHAR16_T_LANGUAGE_SUPPORT)</w:t>
+      </w:r>
+    </w:p>
+    <w:p>
+      <w:r>
+        <w:t>#define char16_t UINT16_T</w:t>
+      </w:r>
+    </w:p>
+    <w:p>
+      <w:r>
+        <w:t>typedef char16_t CHAR16_T;</w:t>
+      </w:r>
+    </w:p>
+    <w:p>
+      <w:r>
+        <w:t>#elif defined(_MSC_VER)</w:t>
+      </w:r>
+    </w:p>
+    <w:p/>
+    <w:p>
+      <w:r>
+        <w:t>Apprantly my version of Matlab 2013a wasn't using C++11.</w:t>
+      </w:r>
+    </w:p>
+    <w:p/>
+    <w:p/>
+    <w:p/>
+    <w:p>
+      <w:r>
+        <w:tab/>
+      </w:r>
     </w:p>
     <w:sectPr>
       <w:pgSz w:w="12240" w:h="15840"/>

</xml_diff>